<commit_message>
Updated SAD document and C4 Diagram added
</commit_message>
<xml_diff>
--- a/documentation/Software Architecture Document.docx
+++ b/documentation/Software Architecture Document.docx
@@ -209,42 +209,7 @@
                 <w:szCs w:val="20"/>
               </w:rPr>
               <w:tab/>
-            </w:r>
-            <w:r>
-              <w:rPr>
-                <w:rFonts w:cs="Arial"/>
-                <w:b/>
-                <w:color w:val="353F49"/>
-                <w:szCs w:val="20"/>
-              </w:rPr>
-              <w:t>09</w:t>
-            </w:r>
-            <w:r>
-              <w:rPr>
-                <w:rFonts w:cs="Arial"/>
-                <w:b/>
-                <w:color w:val="353F49"/>
-                <w:szCs w:val="20"/>
-              </w:rPr>
-              <w:t>/</w:t>
-            </w:r>
-            <w:r>
-              <w:rPr>
-                <w:rFonts w:cs="Arial"/>
-                <w:b/>
-                <w:color w:val="353F49"/>
-                <w:szCs w:val="20"/>
-              </w:rPr>
-              <w:t>11</w:t>
-            </w:r>
-            <w:r>
-              <w:rPr>
-                <w:rFonts w:cs="Arial"/>
-                <w:b/>
-                <w:color w:val="353F49"/>
-                <w:szCs w:val="20"/>
-              </w:rPr>
-              <w:t>/2021</w:t>
+              <w:t>09/11/2021</w:t>
             </w:r>
           </w:p>
         </w:tc>
@@ -734,16 +699,7 @@
               <w:pStyle w:val="Tabelbody"/>
             </w:pPr>
             <w:r>
-              <w:t>09</w:t>
-            </w:r>
-            <w:r>
-              <w:t>/</w:t>
-            </w:r>
-            <w:r>
-              <w:t>11</w:t>
-            </w:r>
-            <w:r>
-              <w:t>/2021</w:t>
+              <w:t>09/11/2021</w:t>
             </w:r>
           </w:p>
         </w:tc>
@@ -1012,10 +968,7 @@
               <w:pStyle w:val="Tabelbody"/>
             </w:pPr>
             <w:r>
-              <w:t>0.</w:t>
-            </w:r>
-            <w:r>
-              <w:t>1</w:t>
+              <w:t>0.1</w:t>
             </w:r>
           </w:p>
         </w:tc>
@@ -1028,10 +981,7 @@
               <w:pStyle w:val="Tabelbody"/>
             </w:pPr>
             <w:r>
-              <w:t>10</w:t>
-            </w:r>
-            <w:r>
-              <w:t>/11/2021</w:t>
+              <w:t>10/11/2021</w:t>
             </w:r>
           </w:p>
         </w:tc>
@@ -2238,7 +2188,77 @@
           <w:lang w:val="en-GB"/>
         </w:rPr>
         <w:lastRenderedPageBreak/>
-        <w:t>Class diagrams and sequence diagrams</w:t>
+        <w:t>Class diagram</w:t>
+      </w:r>
+      <w:r>
+        <w:rPr>
+          <w:rFonts w:ascii="Arial" w:hAnsi="Arial"/>
+          <w:b/>
+          <w:bCs/>
+          <w:noProof/>
+          <w:color w:val="auto"/>
+          <w:szCs w:val="28"/>
+          <w:lang w:val="en-GB"/>
+        </w:rPr>
+        <w:drawing>
+          <wp:inline distT="0" distB="0" distL="0" distR="0" wp14:anchorId="59F0D410" wp14:editId="74DBC8F7">
+            <wp:extent cx="5932805" cy="2981325"/>
+            <wp:effectExtent l="0" t="0" r="0" b="9525"/>
+            <wp:docPr id="6" name="Picture 6"/>
+            <wp:cNvGraphicFramePr>
+              <a:graphicFrameLocks xmlns:a="http://schemas.openxmlformats.org/drawingml/2006/main" noChangeAspect="1"/>
+            </wp:cNvGraphicFramePr>
+            <a:graphic xmlns:a="http://schemas.openxmlformats.org/drawingml/2006/main">
+              <a:graphicData uri="http://schemas.openxmlformats.org/drawingml/2006/picture">
+                <pic:pic xmlns:pic="http://schemas.openxmlformats.org/drawingml/2006/picture">
+                  <pic:nvPicPr>
+                    <pic:cNvPr id="0" name="Picture 2"/>
+                    <pic:cNvPicPr>
+                      <a:picLocks noChangeAspect="1" noChangeArrowheads="1"/>
+                    </pic:cNvPicPr>
+                  </pic:nvPicPr>
+                  <pic:blipFill>
+                    <a:blip r:embed="rId8" cstate="print">
+                      <a:extLst>
+                        <a:ext uri="{28A0092B-C50C-407E-A947-70E740481C1C}">
+                          <a14:useLocalDpi xmlns:a14="http://schemas.microsoft.com/office/drawing/2010/main" val="0"/>
+                        </a:ext>
+                      </a:extLst>
+                    </a:blip>
+                    <a:srcRect/>
+                    <a:stretch>
+                      <a:fillRect/>
+                    </a:stretch>
+                  </pic:blipFill>
+                  <pic:spPr bwMode="auto">
+                    <a:xfrm>
+                      <a:off x="0" y="0"/>
+                      <a:ext cx="5932805" cy="2981325"/>
+                    </a:xfrm>
+                    <a:prstGeom prst="rect">
+                      <a:avLst/>
+                    </a:prstGeom>
+                    <a:noFill/>
+                    <a:ln>
+                      <a:noFill/>
+                    </a:ln>
+                  </pic:spPr>
+                </pic:pic>
+              </a:graphicData>
+            </a:graphic>
+          </wp:inline>
+        </w:drawing>
+      </w:r>
+      <w:r>
+        <w:rPr>
+          <w:rFonts w:ascii="Arial" w:hAnsi="Arial"/>
+          <w:b/>
+          <w:bCs/>
+          <w:color w:val="auto"/>
+          <w:szCs w:val="28"/>
+          <w:lang w:val="en-GB"/>
+        </w:rPr>
+        <w:t xml:space="preserve"> </w:t>
       </w:r>
       <w:bookmarkEnd w:id="10"/>
       <w:bookmarkEnd w:id="11"/>
@@ -2246,9 +2266,53 @@
     <w:p>
       <w:pPr>
         <w:rPr>
-          <w:lang w:val="en-GB"/>
-        </w:rPr>
-      </w:pPr>
+          <w:i/>
+          <w:iCs/>
+          <w:sz w:val="16"/>
+          <w:szCs w:val="16"/>
+          <w:lang w:val="en-150"/>
+        </w:rPr>
+      </w:pPr>
+      <w:r>
+        <w:rPr>
+          <w:i/>
+          <w:iCs/>
+          <w:sz w:val="16"/>
+          <w:szCs w:val="16"/>
+          <w:lang w:val="en-150"/>
+        </w:rPr>
+        <w:t>*</w:t>
+      </w:r>
+      <w:r>
+        <w:rPr>
+          <w:i/>
+          <w:iCs/>
+          <w:sz w:val="16"/>
+          <w:szCs w:val="16"/>
+          <w:lang w:val="en-150"/>
+        </w:rPr>
+        <w:t xml:space="preserve"> </w:t>
+      </w:r>
+      <w:r>
+        <w:rPr>
+          <w:i/>
+          <w:iCs/>
+          <w:sz w:val="16"/>
+          <w:szCs w:val="16"/>
+          <w:lang w:val="en-150"/>
+        </w:rPr>
+        <w:t>Raw file included in the documentation directory</w:t>
+      </w:r>
+      <w:r>
+        <w:rPr>
+          <w:i/>
+          <w:iCs/>
+          <w:sz w:val="16"/>
+          <w:szCs w:val="16"/>
+          <w:lang w:val="en-150"/>
+        </w:rPr>
+        <w:t xml:space="preserve"> (For better quality)</w:t>
+      </w:r>
     </w:p>
     <w:p>
       <w:pPr>
@@ -2258,12 +2322,6 @@
           <w:lang w:val="en-GB"/>
         </w:rPr>
       </w:pPr>
-      <w:r>
-        <w:rPr>
-          <w:lang w:val="en-GB"/>
-        </w:rPr>
-        <w:t>(THIS SECTION IS TO BE UPDATED SOON)</w:t>
-      </w:r>
       <w:r>
         <w:rPr>
           <w:lang w:val="en-GB"/>
@@ -2340,7 +2398,7 @@
                     <pic:cNvPicPr/>
                   </pic:nvPicPr>
                   <pic:blipFill>
-                    <a:blip r:embed="rId8" cstate="print">
+                    <a:blip r:embed="rId9" cstate="print">
                       <a:extLst>
                         <a:ext uri="{28A0092B-C50C-407E-A947-70E740481C1C}">
                           <a14:useLocalDpi xmlns:a14="http://schemas.microsoft.com/office/drawing/2010/main" val="0"/>
@@ -3190,6 +3248,17 @@
       <w:u w:val="single"/>
     </w:rPr>
   </w:style>
+  <w:style w:type="paragraph" w:styleId="ListParagraph">
+    <w:name w:val="List Paragraph"/>
+    <w:basedOn w:val="Normal"/>
+    <w:uiPriority w:val="34"/>
+    <w:qFormat/>
+    <w:rsid w:val="002F413B"/>
+    <w:pPr>
+      <w:ind w:left="720"/>
+      <w:contextualSpacing/>
+    </w:pPr>
+  </w:style>
 </w:styles>
 </file>
 

</xml_diff>